<commit_message>
[PS-115] Cahnge template Ugovor Garaže (.docx)
</commit_message>
<xml_diff>
--- a/real_estate_api/static/ugovori-garaze/ugovor_garaze_tmpl.docx
+++ b/real_estate_api/static/ugovori-garaze/ugovor_garaze_tmpl.docx
@@ -16,7 +16,21 @@
           <w:sz w:val="44"/>
           <w:szCs w:val="44"/>
         </w:rPr>
-        <w:t>UGOVOR O PRODAJI NEPOKRETNOSTI</w:t>
+        <w:t xml:space="preserve">UGOVOR O PRODAJI </w:t>
+      </w:r>
+      <w:r>
+        <w:rPr>
+          <w:sz w:val="44"/>
+          <w:szCs w:val="44"/>
+        </w:rPr>
+        <w:t xml:space="preserve">GARAŽE </w:t>
+      </w:r>
+      <w:r>
+        <w:rPr>
+          <w:sz w:val="44"/>
+          <w:szCs w:val="44"/>
+        </w:rPr>
+        <w:t>NEPOKRETNOSTI</w:t>
       </w:r>
     </w:p>
     <w:p>
@@ -43,7 +57,27 @@
           <w:szCs w:val="24"/>
           <w:u w:val="single"/>
         </w:rPr>
-        <w:t xml:space="preserve"> {{ broj_ugovora }}</w:t>
+        <w:t xml:space="preserve"> {{ </w:t>
+      </w:r>
+      <w:proofErr w:type="spellStart"/>
+      <w:r>
+        <w:rPr>
+          <w:color w:val="000000"/>
+          <w:sz w:val="24"/>
+          <w:szCs w:val="24"/>
+          <w:u w:val="single"/>
+        </w:rPr>
+        <w:t>broj_ugovora</w:t>
+      </w:r>
+      <w:proofErr w:type="spellEnd"/>
+      <w:r>
+        <w:rPr>
+          <w:color w:val="000000"/>
+          <w:sz w:val="24"/>
+          <w:szCs w:val="24"/>
+          <w:u w:val="single"/>
+        </w:rPr>
+        <w:t xml:space="preserve"> }}</w:t>
       </w:r>
     </w:p>
     <w:p>
@@ -71,7 +105,29 @@
           <w:u w:val="single"/>
           <w:lang w:val="sr-Latn-RS" w:eastAsia="sr-Latn-RS"/>
         </w:rPr>
-        <w:t>{{ id_stana }}</w:t>
+        <w:t xml:space="preserve">{{ </w:t>
+      </w:r>
+      <w:proofErr w:type="spellStart"/>
+      <w:r>
+        <w:rPr>
+          <w:b/>
+          <w:bCs/>
+          <w:color w:val="464646"/>
+          <w:u w:val="single"/>
+          <w:lang w:val="sr-Latn-RS" w:eastAsia="sr-Latn-RS"/>
+        </w:rPr>
+        <w:t>id_stana</w:t>
+      </w:r>
+      <w:proofErr w:type="spellEnd"/>
+      <w:r>
+        <w:rPr>
+          <w:b/>
+          <w:bCs/>
+          <w:color w:val="464646"/>
+          <w:u w:val="single"/>
+          <w:lang w:val="sr-Latn-RS" w:eastAsia="sr-Latn-RS"/>
+        </w:rPr>
+        <w:t xml:space="preserve"> }}</w:t>
       </w:r>
     </w:p>
     <w:p>
@@ -157,6 +213,7 @@
         </w:rPr>
         <w:t xml:space="preserve">{{ </w:t>
       </w:r>
+      <w:proofErr w:type="spellStart"/>
       <w:r>
         <w:rPr>
           <w:color w:val="464646"/>
@@ -167,6 +224,7 @@
         </w:rPr>
         <w:t>datum_ugovora_garaze</w:t>
       </w:r>
+      <w:proofErr w:type="spellEnd"/>
       <w:r>
         <w:rPr>
           <w:color w:val="464646"/>
@@ -215,6 +273,7 @@
         </w:rPr>
         <w:t xml:space="preserve">{{ </w:t>
       </w:r>
+      <w:proofErr w:type="spellStart"/>
       <w:r>
         <w:rPr>
           <w:color w:val="000000"/>
@@ -225,6 +284,7 @@
         </w:rPr>
         <w:t>broj_ugovora_garaze</w:t>
       </w:r>
+      <w:proofErr w:type="spellEnd"/>
       <w:r>
         <w:rPr>
           <w:color w:val="000000"/>
@@ -398,7 +458,33 @@
           <w:u w:val="single"/>
           <w:lang w:val="sr-Latn-RS" w:eastAsia="sr-Latn-RS"/>
         </w:rPr>
-        <w:t>{{ kupac_adresa }}</w:t>
+        <w:t xml:space="preserve">{{ </w:t>
+      </w:r>
+      <w:proofErr w:type="spellStart"/>
+      <w:r>
+        <w:rPr>
+          <w:b/>
+          <w:bCs/>
+          <w:color w:val="000000"/>
+          <w:sz w:val="24"/>
+          <w:szCs w:val="24"/>
+          <w:u w:val="single"/>
+          <w:lang w:val="sr-Latn-RS" w:eastAsia="sr-Latn-RS"/>
+        </w:rPr>
+        <w:t>kupac_adresa</w:t>
+      </w:r>
+      <w:proofErr w:type="spellEnd"/>
+      <w:r>
+        <w:rPr>
+          <w:b/>
+          <w:bCs/>
+          <w:color w:val="000000"/>
+          <w:sz w:val="24"/>
+          <w:szCs w:val="24"/>
+          <w:u w:val="single"/>
+          <w:lang w:val="sr-Latn-RS" w:eastAsia="sr-Latn-RS"/>
+        </w:rPr>
+        <w:t xml:space="preserve"> }}</w:t>
       </w:r>
       <w:r>
         <w:rPr>
@@ -491,6 +577,7 @@
         </w:rPr>
         <w:t>„</w:t>
       </w:r>
+      <w:proofErr w:type="spellStart"/>
       <w:r>
         <w:rPr>
           <w:b/>
@@ -501,9 +588,9 @@
           <w:u w:val="single"/>
           <w:lang w:val="sr-Latn-RS" w:eastAsia="sr-Latn-RS"/>
         </w:rPr>
-        <w:t>FWW Ralestate agency</w:t>
-      </w:r>
-      <w:bookmarkEnd w:id="0"/>
+        <w:t>FWW</w:t>
+      </w:r>
+      <w:proofErr w:type="spellEnd"/>
       <w:r>
         <w:rPr>
           <w:b/>
@@ -514,6 +601,59 @@
           <w:u w:val="single"/>
           <w:lang w:val="sr-Latn-RS" w:eastAsia="sr-Latn-RS"/>
         </w:rPr>
+        <w:t xml:space="preserve"> </w:t>
+      </w:r>
+      <w:proofErr w:type="spellStart"/>
+      <w:r>
+        <w:rPr>
+          <w:b/>
+          <w:bCs/>
+          <w:color w:val="000000"/>
+          <w:sz w:val="28"/>
+          <w:szCs w:val="28"/>
+          <w:u w:val="single"/>
+          <w:lang w:val="sr-Latn-RS" w:eastAsia="sr-Latn-RS"/>
+        </w:rPr>
+        <w:t>Ralestate</w:t>
+      </w:r>
+      <w:proofErr w:type="spellEnd"/>
+      <w:r>
+        <w:rPr>
+          <w:b/>
+          <w:bCs/>
+          <w:color w:val="000000"/>
+          <w:sz w:val="28"/>
+          <w:szCs w:val="28"/>
+          <w:u w:val="single"/>
+          <w:lang w:val="sr-Latn-RS" w:eastAsia="sr-Latn-RS"/>
+        </w:rPr>
+        <w:t xml:space="preserve"> </w:t>
+      </w:r>
+      <w:proofErr w:type="spellStart"/>
+      <w:r>
+        <w:rPr>
+          <w:b/>
+          <w:bCs/>
+          <w:color w:val="000000"/>
+          <w:sz w:val="28"/>
+          <w:szCs w:val="28"/>
+          <w:u w:val="single"/>
+          <w:lang w:val="sr-Latn-RS" w:eastAsia="sr-Latn-RS"/>
+        </w:rPr>
+        <w:t>agency</w:t>
+      </w:r>
+      <w:bookmarkEnd w:id="0"/>
+      <w:proofErr w:type="spellEnd"/>
+      <w:r>
+        <w:rPr>
+          <w:b/>
+          <w:bCs/>
+          <w:color w:val="000000"/>
+          <w:sz w:val="28"/>
+          <w:szCs w:val="28"/>
+          <w:u w:val="single"/>
+          <w:lang w:val="sr-Latn-RS" w:eastAsia="sr-Latn-RS"/>
+        </w:rPr>
         <w:t>“</w:t>
       </w:r>
     </w:p>
@@ -576,15 +716,27 @@
         </w:rPr>
         <w:t>_______ ulica i br. ________</w:t>
       </w:r>
-      <w:r>
-        <w:rPr>
-          <w:color w:val="000000"/>
-          <w:sz w:val="24"/>
-          <w:szCs w:val="24"/>
-          <w:u w:val="single"/>
-          <w:lang w:val="sr-Latn-RS" w:eastAsia="sr-Latn-RS"/>
-        </w:rPr>
-        <w:t>FWW adresa</w:t>
+      <w:proofErr w:type="spellStart"/>
+      <w:r>
+        <w:rPr>
+          <w:color w:val="000000"/>
+          <w:sz w:val="24"/>
+          <w:szCs w:val="24"/>
+          <w:u w:val="single"/>
+          <w:lang w:val="sr-Latn-RS" w:eastAsia="sr-Latn-RS"/>
+        </w:rPr>
+        <w:t>FWW</w:t>
+      </w:r>
+      <w:proofErr w:type="spellEnd"/>
+      <w:r>
+        <w:rPr>
+          <w:color w:val="000000"/>
+          <w:sz w:val="24"/>
+          <w:szCs w:val="24"/>
+          <w:u w:val="single"/>
+          <w:lang w:val="sr-Latn-RS" w:eastAsia="sr-Latn-RS"/>
+        </w:rPr>
+        <w:t xml:space="preserve"> adresa</w:t>
       </w:r>
       <w:r>
         <w:rPr>
@@ -736,6 +888,7 @@
         </w:rPr>
         <w:t>„</w:t>
       </w:r>
+      <w:proofErr w:type="spellStart"/>
       <w:r>
         <w:rPr>
           <w:b/>
@@ -748,8 +901,69 @@
           <w:u w:val="single"/>
           <w:lang w:val="sr-Latn-RS" w:eastAsia="sr-Latn-RS"/>
         </w:rPr>
-        <w:t>FWW Ralestate agency</w:t>
-      </w:r>
+        <w:t>FWW</w:t>
+      </w:r>
+      <w:proofErr w:type="spellEnd"/>
+      <w:r>
+        <w:rPr>
+          <w:b/>
+          <w:bCs/>
+          <w:i/>
+          <w:iCs/>
+          <w:color w:val="000000"/>
+          <w:sz w:val="24"/>
+          <w:szCs w:val="24"/>
+          <w:u w:val="single"/>
+          <w:lang w:val="sr-Latn-RS" w:eastAsia="sr-Latn-RS"/>
+        </w:rPr>
+        <w:t xml:space="preserve"> </w:t>
+      </w:r>
+      <w:proofErr w:type="spellStart"/>
+      <w:r>
+        <w:rPr>
+          <w:b/>
+          <w:bCs/>
+          <w:i/>
+          <w:iCs/>
+          <w:color w:val="000000"/>
+          <w:sz w:val="24"/>
+          <w:szCs w:val="24"/>
+          <w:u w:val="single"/>
+          <w:lang w:val="sr-Latn-RS" w:eastAsia="sr-Latn-RS"/>
+        </w:rPr>
+        <w:t>Ralestate</w:t>
+      </w:r>
+      <w:proofErr w:type="spellEnd"/>
+      <w:r>
+        <w:rPr>
+          <w:b/>
+          <w:bCs/>
+          <w:i/>
+          <w:iCs/>
+          <w:color w:val="000000"/>
+          <w:sz w:val="24"/>
+          <w:szCs w:val="24"/>
+          <w:u w:val="single"/>
+          <w:lang w:val="sr-Latn-RS" w:eastAsia="sr-Latn-RS"/>
+        </w:rPr>
+        <w:t xml:space="preserve"> </w:t>
+      </w:r>
+      <w:proofErr w:type="spellStart"/>
+      <w:r>
+        <w:rPr>
+          <w:b/>
+          <w:bCs/>
+          <w:i/>
+          <w:iCs/>
+          <w:color w:val="000000"/>
+          <w:sz w:val="24"/>
+          <w:szCs w:val="24"/>
+          <w:u w:val="single"/>
+          <w:lang w:val="sr-Latn-RS" w:eastAsia="sr-Latn-RS"/>
+        </w:rPr>
+        <w:t>agency</w:t>
+      </w:r>
+      <w:proofErr w:type="spellEnd"/>
       <w:r>
         <w:rPr>
           <w:color w:val="000000"/>
@@ -948,6 +1162,7 @@
         </w:rPr>
         <w:t xml:space="preserve">{{ </w:t>
       </w:r>
+      <w:proofErr w:type="spellStart"/>
       <w:r>
         <w:rPr>
           <w:b/>
@@ -960,6 +1175,7 @@
         </w:rPr>
         <w:t>cena_garaze</w:t>
       </w:r>
+      <w:proofErr w:type="spellEnd"/>
       <w:r>
         <w:rPr>
           <w:b/>
@@ -1080,7 +1296,33 @@
           <w:u w:val="single"/>
           <w:lang w:val="sr-Latn-RS" w:eastAsia="sr-Latn-RS"/>
         </w:rPr>
-        <w:t>{{ nacin_placanja }}</w:t>
+        <w:t xml:space="preserve">{{ </w:t>
+      </w:r>
+      <w:proofErr w:type="spellStart"/>
+      <w:r>
+        <w:rPr>
+          <w:b/>
+          <w:bCs/>
+          <w:color w:val="000000"/>
+          <w:sz w:val="24"/>
+          <w:szCs w:val="24"/>
+          <w:u w:val="single"/>
+          <w:lang w:val="sr-Latn-RS" w:eastAsia="sr-Latn-RS"/>
+        </w:rPr>
+        <w:t>nacin_placanja</w:t>
+      </w:r>
+      <w:proofErr w:type="spellEnd"/>
+      <w:r>
+        <w:rPr>
+          <w:b/>
+          <w:bCs/>
+          <w:color w:val="000000"/>
+          <w:sz w:val="24"/>
+          <w:szCs w:val="24"/>
+          <w:u w:val="single"/>
+          <w:lang w:val="sr-Latn-RS" w:eastAsia="sr-Latn-RS"/>
+        </w:rPr>
+        <w:t xml:space="preserve"> }}</w:t>
       </w:r>
       <w:r>
         <w:rPr>
@@ -1201,7 +1443,6 @@
           <w:szCs w:val="24"/>
           <w:lang w:val="sr-Latn-RS" w:eastAsia="sr-Latn-RS"/>
         </w:rPr>
-        <w:lastRenderedPageBreak/>
         <w:t>Prodavac i kupac su saglasni da istovremeno ispune svoje obaveze, odnosno da kupac odmah po zaključenju ovog ugovora pred opštinskim sudom u __</w:t>
       </w:r>
       <w:r>
@@ -2817,7 +3058,7 @@
 </file>
 
 <file path=customXml/itemProps1.xml><?xml version="1.0" encoding="utf-8"?>
-<ds:datastoreItem xmlns:ds="http://schemas.openxmlformats.org/officeDocument/2006/customXml" ds:itemID="{473AF377-03EB-45D9-97C2-988226F3C768}">
+<ds:datastoreItem xmlns:ds="http://schemas.openxmlformats.org/officeDocument/2006/customXml" ds:itemID="{B10E8375-7DAE-46A7-9B9E-C247E7B09774}">
   <ds:schemaRefs>
     <ds:schemaRef ds:uri="http://schemas.openxmlformats.org/officeDocument/2006/bibliography"/>
   </ds:schemaRefs>

</xml_diff>